<commit_message>
Fonte coleta de dados
</commit_message>
<xml_diff>
--- a/006 - Fonte coleta de dados - entrevista - respostas.docx
+++ b/006 - Fonte coleta de dados - entrevista - respostas.docx
@@ -159,6 +159,30 @@
             <w:tcW w:w="6997" w:type="dxa"/>
             <w:vAlign w:val="center"/>
           </w:tcPr>
+          <w:p>
+            <w:r>
+              <w:t>(14) 99848--1939</w:t>
+            </w:r>
+          </w:p>
+        </w:tc>
+      </w:tr>
+      <w:tr>
+        <w:tc>
+          <w:tcPr>
+            <w:tcW w:w="6996" w:type="dxa"/>
+            <w:vAlign w:val="center"/>
+          </w:tcPr>
+          <w:p>
+            <w:r>
+              <w:t>E-mail do entrevistado</w:t>
+            </w:r>
+          </w:p>
+        </w:tc>
+        <w:tc>
+          <w:tcPr>
+            <w:tcW w:w="6997" w:type="dxa"/>
+            <w:vAlign w:val="center"/>
+          </w:tcPr>
           <w:p/>
         </w:tc>
       </w:tr>
@@ -170,6 +194,110 @@
           </w:tcPr>
           <w:p>
             <w:r>
+              <w:t>RG do contato (será utilizado na emissão do certificado de participação como banca do TCC)</w:t>
+            </w:r>
+          </w:p>
+        </w:tc>
+        <w:tc>
+          <w:tcPr>
+            <w:tcW w:w="6997" w:type="dxa"/>
+            <w:vAlign w:val="center"/>
+          </w:tcPr>
+          <w:p/>
+        </w:tc>
+      </w:tr>
+    </w:tbl>
+    <w:p/>
+    <w:tbl>
+      <w:tblPr>
+        <w:tblStyle w:val="Tabelacomgrade"/>
+        <w:tblW w:w="0" w:type="auto"/>
+        <w:tblLook w:val="04A0" w:firstRow="1" w:lastRow="0" w:firstColumn="1" w:lastColumn="0" w:noHBand="0" w:noVBand="1"/>
+      </w:tblPr>
+      <w:tblGrid>
+        <w:gridCol w:w="3955"/>
+        <w:gridCol w:w="5106"/>
+      </w:tblGrid>
+      <w:tr>
+        <w:tc>
+          <w:tcPr>
+            <w:tcW w:w="6996" w:type="dxa"/>
+            <w:vAlign w:val="center"/>
+          </w:tcPr>
+          <w:p>
+            <w:r>
+              <w:t>Nome da empresa (caso o entrevistado faça parte de uma empresa que seja da mesma área do tema do TCC)</w:t>
+            </w:r>
+          </w:p>
+        </w:tc>
+        <w:tc>
+          <w:tcPr>
+            <w:tcW w:w="6997" w:type="dxa"/>
+            <w:vAlign w:val="center"/>
+          </w:tcPr>
+          <w:p>
+            <w:r>
+              <w:t>Santa Casa De Misericórdia De Tupã</w:t>
+            </w:r>
+          </w:p>
+        </w:tc>
+      </w:tr>
+      <w:tr>
+        <w:tc>
+          <w:tcPr>
+            <w:tcW w:w="6996" w:type="dxa"/>
+            <w:vAlign w:val="center"/>
+          </w:tcPr>
+          <w:p>
+            <w:r>
+              <w:t>Nome do entrevistado</w:t>
+            </w:r>
+          </w:p>
+        </w:tc>
+        <w:tc>
+          <w:tcPr>
+            <w:tcW w:w="6997" w:type="dxa"/>
+            <w:vAlign w:val="center"/>
+          </w:tcPr>
+          <w:p>
+            <w:r>
+              <w:t>Fabio Almeida da Silva Costa</w:t>
+            </w:r>
+          </w:p>
+        </w:tc>
+      </w:tr>
+      <w:tr>
+        <w:tc>
+          <w:tcPr>
+            <w:tcW w:w="6996" w:type="dxa"/>
+            <w:vAlign w:val="center"/>
+          </w:tcPr>
+          <w:p>
+            <w:r>
+              <w:t>Telefone de contato</w:t>
+            </w:r>
+          </w:p>
+        </w:tc>
+        <w:tc>
+          <w:tcPr>
+            <w:tcW w:w="6997" w:type="dxa"/>
+            <w:vAlign w:val="center"/>
+          </w:tcPr>
+          <w:p>
+            <w:r>
+              <w:t>(14) 99707-2391</w:t>
+            </w:r>
+          </w:p>
+        </w:tc>
+      </w:tr>
+      <w:tr>
+        <w:tc>
+          <w:tcPr>
+            <w:tcW w:w="6996" w:type="dxa"/>
+            <w:vAlign w:val="center"/>
+          </w:tcPr>
+          <w:p>
+            <w:r>
               <w:t>E-mail do entrevistado</w:t>
             </w:r>
           </w:p>
@@ -179,17 +307,24 @@
             <w:tcW w:w="6997" w:type="dxa"/>
             <w:vAlign w:val="center"/>
           </w:tcPr>
-          <w:p/>
-        </w:tc>
-      </w:tr>
-      <w:tr>
-        <w:tc>
-          <w:tcPr>
-            <w:tcW w:w="6996" w:type="dxa"/>
-            <w:vAlign w:val="center"/>
-          </w:tcPr>
-          <w:p>
-            <w:r>
+          <w:p>
+            <w:r>
+              <w:t>Fabioalmeida.0498@gmail.com</w:t>
+            </w:r>
+            <w:bookmarkStart w:id="0" w:name="_GoBack"/>
+            <w:bookmarkEnd w:id="0"/>
+          </w:p>
+        </w:tc>
+      </w:tr>
+      <w:tr>
+        <w:tc>
+          <w:tcPr>
+            <w:tcW w:w="6996" w:type="dxa"/>
+            <w:vAlign w:val="center"/>
+          </w:tcPr>
+          <w:p>
+            <w:r>
+              <w:lastRenderedPageBreak/>
               <w:t>RG do contato (será utilizado na emissão do certificado de participação como banca do TCC)</w:t>
             </w:r>
           </w:p>
@@ -256,8 +391,13 @@
             <w:vAlign w:val="center"/>
           </w:tcPr>
           <w:p>
-            <w:r>
-              <w:t>Fabio Almeida da Silva Costa</w:t>
+            <w:proofErr w:type="spellStart"/>
+            <w:r>
+              <w:t>Luis</w:t>
+            </w:r>
+            <w:proofErr w:type="spellEnd"/>
+            <w:r>
+              <w:t xml:space="preserve"> Alberto Andrade Bueno</w:t>
             </w:r>
           </w:p>
         </w:tc>
@@ -281,7 +421,7 @@
           </w:tcPr>
           <w:p>
             <w:r>
-              <w:t>(14) 99707-2391</w:t>
+              <w:t>(14) 98161-5051</w:t>
             </w:r>
           </w:p>
         </w:tc>
@@ -314,7 +454,6 @@
           </w:tcPr>
           <w:p>
             <w:r>
-              <w:lastRenderedPageBreak/>
               <w:t>RG do contato (será utilizado na emissão do certificado de participação como banca do TCC)</w:t>
             </w:r>
           </w:p>
@@ -381,13 +520,8 @@
             <w:vAlign w:val="center"/>
           </w:tcPr>
           <w:p>
-            <w:proofErr w:type="spellStart"/>
-            <w:r>
-              <w:t>Luis</w:t>
-            </w:r>
-            <w:proofErr w:type="spellEnd"/>
-            <w:r>
-              <w:t xml:space="preserve"> Alberto Andrade Bueno</w:t>
+            <w:r>
+              <w:t>Edmundo Vieira Prado Neto</w:t>
             </w:r>
           </w:p>
         </w:tc>
@@ -411,7 +545,7 @@
           </w:tcPr>
           <w:p>
             <w:r>
-              <w:t>(14) 98161-5051</w:t>
+              <w:t>(14) 99777-0829</w:t>
             </w:r>
           </w:p>
         </w:tc>
@@ -510,20 +644,39 @@
             <w:vAlign w:val="center"/>
           </w:tcPr>
           <w:p>
-            <w:r>
-              <w:t>Edmundo Vieira Prado Neto</w:t>
-            </w:r>
-          </w:p>
-        </w:tc>
-      </w:tr>
-      <w:tr>
-        <w:tc>
-          <w:tcPr>
-            <w:tcW w:w="6996" w:type="dxa"/>
-            <w:vAlign w:val="center"/>
-          </w:tcPr>
-          <w:p>
-            <w:r>
+            <w:proofErr w:type="spellStart"/>
+            <w:r>
+              <w:t>Rennan</w:t>
+            </w:r>
+            <w:proofErr w:type="spellEnd"/>
+            <w:r>
+              <w:t xml:space="preserve"> </w:t>
+            </w:r>
+            <w:proofErr w:type="spellStart"/>
+            <w:r>
+              <w:t>Squariz</w:t>
+            </w:r>
+            <w:proofErr w:type="spellEnd"/>
+            <w:r>
+              <w:t xml:space="preserve"> </w:t>
+            </w:r>
+            <w:proofErr w:type="spellStart"/>
+            <w:r>
+              <w:t>Jiardulli</w:t>
+            </w:r>
+            <w:proofErr w:type="spellEnd"/>
+          </w:p>
+        </w:tc>
+      </w:tr>
+      <w:tr>
+        <w:tc>
+          <w:tcPr>
+            <w:tcW w:w="6996" w:type="dxa"/>
+            <w:vAlign w:val="center"/>
+          </w:tcPr>
+          <w:p>
+            <w:r>
+              <w:lastRenderedPageBreak/>
               <w:t>Telefone de contato</w:t>
             </w:r>
           </w:p>
@@ -535,7 +688,7 @@
           </w:tcPr>
           <w:p>
             <w:r>
-              <w:t>(14) 99777-0829</w:t>
+              <w:t>(14) 99770-1891</w:t>
             </w:r>
           </w:p>
         </w:tc>
@@ -582,152 +735,6 @@
       </w:tr>
     </w:tbl>
     <w:p/>
-    <w:tbl>
-      <w:tblPr>
-        <w:tblStyle w:val="Tabelacomgrade"/>
-        <w:tblW w:w="0" w:type="auto"/>
-        <w:tblLook w:val="04A0" w:firstRow="1" w:lastRow="0" w:firstColumn="1" w:lastColumn="0" w:noHBand="0" w:noVBand="1"/>
-      </w:tblPr>
-      <w:tblGrid>
-        <w:gridCol w:w="4533"/>
-        <w:gridCol w:w="4528"/>
-      </w:tblGrid>
-      <w:tr>
-        <w:tc>
-          <w:tcPr>
-            <w:tcW w:w="6996" w:type="dxa"/>
-            <w:vAlign w:val="center"/>
-          </w:tcPr>
-          <w:p>
-            <w:r>
-              <w:t>Nome da empresa (caso o entrevistado faça parte de uma empresa que seja da mesma área do tema do TCC)</w:t>
-            </w:r>
-          </w:p>
-        </w:tc>
-        <w:tc>
-          <w:tcPr>
-            <w:tcW w:w="6997" w:type="dxa"/>
-            <w:vAlign w:val="center"/>
-          </w:tcPr>
-          <w:p>
-            <w:r>
-              <w:t>Santa Casa De Misericórdia De Tupã</w:t>
-            </w:r>
-          </w:p>
-        </w:tc>
-      </w:tr>
-      <w:tr>
-        <w:tc>
-          <w:tcPr>
-            <w:tcW w:w="6996" w:type="dxa"/>
-            <w:vAlign w:val="center"/>
-          </w:tcPr>
-          <w:p>
-            <w:r>
-              <w:t>Nome do entrevistado</w:t>
-            </w:r>
-          </w:p>
-        </w:tc>
-        <w:tc>
-          <w:tcPr>
-            <w:tcW w:w="6997" w:type="dxa"/>
-            <w:vAlign w:val="center"/>
-          </w:tcPr>
-          <w:p>
-            <w:proofErr w:type="spellStart"/>
-            <w:r>
-              <w:t>Rennan</w:t>
-            </w:r>
-            <w:proofErr w:type="spellEnd"/>
-            <w:r>
-              <w:t xml:space="preserve"> </w:t>
-            </w:r>
-            <w:proofErr w:type="spellStart"/>
-            <w:r>
-              <w:t>Squariz</w:t>
-            </w:r>
-            <w:proofErr w:type="spellEnd"/>
-            <w:r>
-              <w:t xml:space="preserve"> </w:t>
-            </w:r>
-            <w:proofErr w:type="spellStart"/>
-            <w:r>
-              <w:t>Jiardulli</w:t>
-            </w:r>
-            <w:proofErr w:type="spellEnd"/>
-          </w:p>
-        </w:tc>
-      </w:tr>
-      <w:tr>
-        <w:tc>
-          <w:tcPr>
-            <w:tcW w:w="6996" w:type="dxa"/>
-            <w:vAlign w:val="center"/>
-          </w:tcPr>
-          <w:p>
-            <w:r>
-              <w:lastRenderedPageBreak/>
-              <w:t>Telefone de contato</w:t>
-            </w:r>
-          </w:p>
-        </w:tc>
-        <w:tc>
-          <w:tcPr>
-            <w:tcW w:w="6997" w:type="dxa"/>
-            <w:vAlign w:val="center"/>
-          </w:tcPr>
-          <w:p>
-            <w:r>
-              <w:t>(14) 99770-1891</w:t>
-            </w:r>
-          </w:p>
-        </w:tc>
-      </w:tr>
-      <w:tr>
-        <w:tc>
-          <w:tcPr>
-            <w:tcW w:w="6996" w:type="dxa"/>
-            <w:vAlign w:val="center"/>
-          </w:tcPr>
-          <w:p>
-            <w:r>
-              <w:t>E-mail do entrevistado</w:t>
-            </w:r>
-          </w:p>
-        </w:tc>
-        <w:tc>
-          <w:tcPr>
-            <w:tcW w:w="6997" w:type="dxa"/>
-            <w:vAlign w:val="center"/>
-          </w:tcPr>
-          <w:p/>
-        </w:tc>
-      </w:tr>
-      <w:tr>
-        <w:tc>
-          <w:tcPr>
-            <w:tcW w:w="6996" w:type="dxa"/>
-            <w:vAlign w:val="center"/>
-          </w:tcPr>
-          <w:p>
-            <w:r>
-              <w:t>RG do contato (será utilizado na emissão do certificado de participação como banca do TCC)</w:t>
-            </w:r>
-          </w:p>
-        </w:tc>
-        <w:tc>
-          <w:tcPr>
-            <w:tcW w:w="6997" w:type="dxa"/>
-            <w:vAlign w:val="center"/>
-          </w:tcPr>
-          <w:p/>
-        </w:tc>
-      </w:tr>
-    </w:tbl>
-    <w:p>
-      <w:bookmarkStart w:id="0" w:name="_GoBack"/>
-      <w:bookmarkEnd w:id="0"/>
-    </w:p>
     <w:sectPr>
       <w:pgSz w:w="11906" w:h="16838"/>
       <w:pgMar w:top="1701" w:right="1134" w:bottom="1134" w:left="1701" w:header="709" w:footer="709" w:gutter="0"/>

</xml_diff>